<commit_message>
minor fix on reply-review
</commit_message>
<xml_diff>
--- a/final-version/reply-review.docx
+++ b/final-version/reply-review.docx
@@ -330,7 +330,34 @@
           <w:szCs w:val="21"/>
           <w:shd w:val="clear" w:color="auto" w:fill="FFFFFF"/>
         </w:rPr>
-        <w:t xml:space="preserve"> on page 22</w:t>
+        <w:t xml:space="preserve"> on </w:t>
+      </w:r>
+      <w:r>
+        <w:rPr>
+          <w:rFonts w:asciiTheme="minorEastAsia" w:hAnsiTheme="minorEastAsia" w:hint="eastAsia"/>
+          <w:color w:val="000000"/>
+          <w:szCs w:val="21"/>
+          <w:shd w:val="clear" w:color="auto" w:fill="FFFFFF"/>
+        </w:rPr>
+        <w:t>the</w:t>
+      </w:r>
+      <w:r>
+        <w:rPr>
+          <w:rFonts w:asciiTheme="minorEastAsia" w:hAnsiTheme="minorEastAsia"/>
+          <w:color w:val="000000"/>
+          <w:szCs w:val="21"/>
+          <w:shd w:val="clear" w:color="auto" w:fill="FFFFFF"/>
+        </w:rPr>
+        <w:t xml:space="preserve"> right side of </w:t>
+      </w:r>
+      <w:r>
+        <w:rPr>
+          <w:rFonts w:asciiTheme="minorEastAsia" w:hAnsiTheme="minorEastAsia"/>
+          <w:color w:val="000000"/>
+          <w:szCs w:val="21"/>
+          <w:shd w:val="clear" w:color="auto" w:fill="FFFFFF"/>
+        </w:rPr>
+        <w:t>page 22</w:t>
       </w:r>
       <w:r>
         <w:rPr>
@@ -359,8 +386,6 @@
         </w:rPr>
         <w:t>colored in blue</w:t>
       </w:r>
-      <w:bookmarkStart w:id="0" w:name="_GoBack"/>
-      <w:bookmarkEnd w:id="0"/>
       <w:r>
         <w:rPr>
           <w:rFonts w:asciiTheme="minorEastAsia" w:hAnsiTheme="minorEastAsia"/>
@@ -762,7 +787,18 @@
           <w:szCs w:val="21"/>
           <w:shd w:val="clear" w:color="auto" w:fill="FFFFFF"/>
         </w:rPr>
-        <w:t xml:space="preserve">. Please find the modifications on </w:t>
+        <w:t>. Please find the modifications on</w:t>
+      </w:r>
+      <w:bookmarkStart w:id="0" w:name="_GoBack"/>
+      <w:bookmarkEnd w:id="0"/>
+      <w:r>
+        <w:rPr>
+          <w:rFonts w:asciiTheme="minorEastAsia" w:hAnsiTheme="minorEastAsia"/>
+          <w:color w:val="000000"/>
+          <w:szCs w:val="21"/>
+          <w:shd w:val="clear" w:color="auto" w:fill="FFFFFF"/>
+        </w:rPr>
+        <w:t xml:space="preserve"> </w:t>
       </w:r>
       <w:r>
         <w:rPr>
@@ -1348,7 +1384,25 @@
           <w:szCs w:val="21"/>
           <w:shd w:val="clear" w:color="auto" w:fill="FFFFFF"/>
         </w:rPr>
-        <w:t xml:space="preserve"> Please find it on page</w:t>
+        <w:t xml:space="preserve"> Please find it on</w:t>
+      </w:r>
+      <w:r>
+        <w:rPr>
+          <w:rFonts w:asciiTheme="minorEastAsia" w:hAnsiTheme="minorEastAsia"/>
+          <w:color w:val="000000"/>
+          <w:szCs w:val="21"/>
+          <w:shd w:val="clear" w:color="auto" w:fill="FFFFFF"/>
+        </w:rPr>
+        <w:t xml:space="preserve"> the left side of</w:t>
+      </w:r>
+      <w:r>
+        <w:rPr>
+          <w:rFonts w:asciiTheme="minorEastAsia" w:hAnsiTheme="minorEastAsia"/>
+          <w:color w:val="000000"/>
+          <w:szCs w:val="21"/>
+          <w:shd w:val="clear" w:color="auto" w:fill="FFFFFF"/>
+        </w:rPr>
+        <w:t xml:space="preserve"> page</w:t>
       </w:r>
       <w:r>
         <w:rPr>
@@ -2076,6 +2130,7 @@
           <w:szCs w:val="21"/>
           <w:shd w:val="clear" w:color="auto" w:fill="FFFFFF"/>
         </w:rPr>
+        <w:lastRenderedPageBreak/>
         <w:t xml:space="preserve">29. p. 30: </w:t>
       </w:r>
       <w:proofErr w:type="spellStart"/>
@@ -2115,7 +2170,6 @@
           <w:szCs w:val="21"/>
           <w:shd w:val="clear" w:color="auto" w:fill="FFFFFF"/>
         </w:rPr>
-        <w:lastRenderedPageBreak/>
         <w:t>%</w:t>
       </w:r>
       <w:r>

</xml_diff>